<commit_message>
Wireframe and workflow added
</commit_message>
<xml_diff>
--- a/Hackathon Project Report.docx
+++ b/Hackathon Project Report.docx
@@ -722,6 +722,273 @@
           <w:rFonts w:ascii="Arial" w:hAnsi="Arial" w:cs="Arial"/>
         </w:rPr>
         <w:t>provides separate dashboards for students and teachers to promote a safer school environment. Students can report bullying, and teachers can review and manage reports.</w:t>
+      </w:r>
+    </w:p>
+    <w:p>
+      <w:pPr>
+        <w:pStyle w:val="Heading2"/>
+      </w:pPr>
+      <w:r>
+        <w:t>11. System Wireframe</w:t>
+      </w:r>
+    </w:p>
+    <w:p/>
+    <w:p>
+      <w:r>
+        <w:t>Figure 1:</w:t>
+      </w:r>
+      <w:proofErr w:type="gramStart"/>
+      <w:r>
+        <w:t>-  Login</w:t>
+      </w:r>
+      <w:proofErr w:type="gramEnd"/>
+      <w:r>
+        <w:t xml:space="preserve"> page wireframe:</w:t>
+      </w:r>
+    </w:p>
+    <w:p>
+      <w:r>
+        <w:rPr>
+          <w:noProof/>
+        </w:rPr>
+        <w:lastRenderedPageBreak/>
+        <w:drawing>
+          <wp:inline distT="0" distB="0" distL="0" distR="0">
+            <wp:extent cx="5943600" cy="2565499"/>
+            <wp:effectExtent l="19050" t="0" r="0" b="0"/>
+            <wp:docPr id="1" name="Picture 1" descr="C:\Users\HP\Desktop\Wireframe of Stand strong - Login page.png"/>
+            <wp:cNvGraphicFramePr>
+              <a:graphicFrameLocks xmlns:a="http://schemas.openxmlformats.org/drawingml/2006/main" noChangeAspect="1"/>
+            </wp:cNvGraphicFramePr>
+            <a:graphic xmlns:a="http://schemas.openxmlformats.org/drawingml/2006/main">
+              <a:graphicData uri="http://schemas.openxmlformats.org/drawingml/2006/picture">
+                <pic:pic xmlns:pic="http://schemas.openxmlformats.org/drawingml/2006/picture">
+                  <pic:nvPicPr>
+                    <pic:cNvPr id="0" name="Picture 1" descr="C:\Users\HP\Desktop\Wireframe of Stand strong - Login page.png"/>
+                    <pic:cNvPicPr>
+                      <a:picLocks noChangeAspect="1" noChangeArrowheads="1"/>
+                    </pic:cNvPicPr>
+                  </pic:nvPicPr>
+                  <pic:blipFill>
+                    <a:blip r:embed="rId4"/>
+                    <a:srcRect/>
+                    <a:stretch>
+                      <a:fillRect/>
+                    </a:stretch>
+                  </pic:blipFill>
+                  <pic:spPr bwMode="auto">
+                    <a:xfrm>
+                      <a:off x="0" y="0"/>
+                      <a:ext cx="5943600" cy="2565499"/>
+                    </a:xfrm>
+                    <a:prstGeom prst="rect">
+                      <a:avLst/>
+                    </a:prstGeom>
+                    <a:noFill/>
+                    <a:ln w="9525">
+                      <a:noFill/>
+                      <a:miter lim="800000"/>
+                      <a:headEnd/>
+                      <a:tailEnd/>
+                    </a:ln>
+                  </pic:spPr>
+                </pic:pic>
+              </a:graphicData>
+            </a:graphic>
+          </wp:inline>
+        </w:drawing>
+      </w:r>
+    </w:p>
+    <w:p/>
+    <w:p>
+      <w:r>
+        <w:t>Figure 2:- Student page wireframe:</w:t>
+      </w:r>
+    </w:p>
+    <w:p/>
+    <w:p>
+      <w:r>
+        <w:rPr>
+          <w:noProof/>
+        </w:rPr>
+        <w:drawing>
+          <wp:inline distT="0" distB="0" distL="0" distR="0">
+            <wp:extent cx="5943600" cy="3320058"/>
+            <wp:effectExtent l="19050" t="0" r="0" b="0"/>
+            <wp:docPr id="2" name="Picture 2" descr="C:\Users\HP\Desktop\Wireframe of Stand strong - Student Page.png"/>
+            <wp:cNvGraphicFramePr>
+              <a:graphicFrameLocks xmlns:a="http://schemas.openxmlformats.org/drawingml/2006/main" noChangeAspect="1"/>
+            </wp:cNvGraphicFramePr>
+            <a:graphic xmlns:a="http://schemas.openxmlformats.org/drawingml/2006/main">
+              <a:graphicData uri="http://schemas.openxmlformats.org/drawingml/2006/picture">
+                <pic:pic xmlns:pic="http://schemas.openxmlformats.org/drawingml/2006/picture">
+                  <pic:nvPicPr>
+                    <pic:cNvPr id="0" name="Picture 2" descr="C:\Users\HP\Desktop\Wireframe of Stand strong - Student Page.png"/>
+                    <pic:cNvPicPr>
+                      <a:picLocks noChangeAspect="1" noChangeArrowheads="1"/>
+                    </pic:cNvPicPr>
+                  </pic:nvPicPr>
+                  <pic:blipFill>
+                    <a:blip r:embed="rId5"/>
+                    <a:srcRect/>
+                    <a:stretch>
+                      <a:fillRect/>
+                    </a:stretch>
+                  </pic:blipFill>
+                  <pic:spPr bwMode="auto">
+                    <a:xfrm>
+                      <a:off x="0" y="0"/>
+                      <a:ext cx="5943600" cy="3320058"/>
+                    </a:xfrm>
+                    <a:prstGeom prst="rect">
+                      <a:avLst/>
+                    </a:prstGeom>
+                    <a:noFill/>
+                    <a:ln w="9525">
+                      <a:noFill/>
+                      <a:miter lim="800000"/>
+                      <a:headEnd/>
+                      <a:tailEnd/>
+                    </a:ln>
+                  </pic:spPr>
+                </pic:pic>
+              </a:graphicData>
+            </a:graphic>
+          </wp:inline>
+        </w:drawing>
+      </w:r>
+    </w:p>
+    <w:p/>
+    <w:p>
+      <w:proofErr w:type="gramStart"/>
+      <w:r>
+        <w:t>Figure :-</w:t>
+      </w:r>
+      <w:proofErr w:type="gramEnd"/>
+      <w:r>
+        <w:t xml:space="preserve"> Teacher page wireframe:</w:t>
+      </w:r>
+    </w:p>
+    <w:p/>
+    <w:p>
+      <w:r>
+        <w:rPr>
+          <w:noProof/>
+        </w:rPr>
+        <w:lastRenderedPageBreak/>
+        <w:drawing>
+          <wp:inline distT="0" distB="0" distL="0" distR="0">
+            <wp:extent cx="5943600" cy="3099495"/>
+            <wp:effectExtent l="19050" t="0" r="0" b="0"/>
+            <wp:docPr id="4" name="Picture 4" descr="C:\Users\HP\Desktop\Wireframe of Stand strong - Teacher Page.png"/>
+            <wp:cNvGraphicFramePr>
+              <a:graphicFrameLocks xmlns:a="http://schemas.openxmlformats.org/drawingml/2006/main" noChangeAspect="1"/>
+            </wp:cNvGraphicFramePr>
+            <a:graphic xmlns:a="http://schemas.openxmlformats.org/drawingml/2006/main">
+              <a:graphicData uri="http://schemas.openxmlformats.org/drawingml/2006/picture">
+                <pic:pic xmlns:pic="http://schemas.openxmlformats.org/drawingml/2006/picture">
+                  <pic:nvPicPr>
+                    <pic:cNvPr id="0" name="Picture 4" descr="C:\Users\HP\Desktop\Wireframe of Stand strong - Teacher Page.png"/>
+                    <pic:cNvPicPr>
+                      <a:picLocks noChangeAspect="1" noChangeArrowheads="1"/>
+                    </pic:cNvPicPr>
+                  </pic:nvPicPr>
+                  <pic:blipFill>
+                    <a:blip r:embed="rId6"/>
+                    <a:srcRect/>
+                    <a:stretch>
+                      <a:fillRect/>
+                    </a:stretch>
+                  </pic:blipFill>
+                  <pic:spPr bwMode="auto">
+                    <a:xfrm>
+                      <a:off x="0" y="0"/>
+                      <a:ext cx="5943600" cy="3099495"/>
+                    </a:xfrm>
+                    <a:prstGeom prst="rect">
+                      <a:avLst/>
+                    </a:prstGeom>
+                    <a:noFill/>
+                    <a:ln w="9525">
+                      <a:noFill/>
+                      <a:miter lim="800000"/>
+                      <a:headEnd/>
+                      <a:tailEnd/>
+                    </a:ln>
+                  </pic:spPr>
+                </pic:pic>
+              </a:graphicData>
+            </a:graphic>
+          </wp:inline>
+        </w:drawing>
+      </w:r>
+    </w:p>
+    <w:p/>
+    <w:p>
+      <w:pPr>
+        <w:pStyle w:val="Heading2"/>
+      </w:pPr>
+      <w:r>
+        <w:t>12. System Workflow</w:t>
+      </w:r>
+    </w:p>
+    <w:p/>
+    <w:p>
+      <w:r>
+        <w:t>Figure 4:- Workflow diagram:</w:t>
+      </w:r>
+    </w:p>
+    <w:p/>
+    <w:p>
+      <w:r>
+        <w:rPr>
+          <w:noProof/>
+        </w:rPr>
+        <w:drawing>
+          <wp:inline distT="0" distB="0" distL="0" distR="0">
+            <wp:extent cx="3130550" cy="3327400"/>
+            <wp:effectExtent l="19050" t="0" r="0" b="0"/>
+            <wp:docPr id="5" name="Picture 5" descr="C:\Users\HP\Desktop\Workflow of Stand strong.png"/>
+            <wp:cNvGraphicFramePr>
+              <a:graphicFrameLocks xmlns:a="http://schemas.openxmlformats.org/drawingml/2006/main" noChangeAspect="1"/>
+            </wp:cNvGraphicFramePr>
+            <a:graphic xmlns:a="http://schemas.openxmlformats.org/drawingml/2006/main">
+              <a:graphicData uri="http://schemas.openxmlformats.org/drawingml/2006/picture">
+                <pic:pic xmlns:pic="http://schemas.openxmlformats.org/drawingml/2006/picture">
+                  <pic:nvPicPr>
+                    <pic:cNvPr id="0" name="Picture 5" descr="C:\Users\HP\Desktop\Workflow of Stand strong.png"/>
+                    <pic:cNvPicPr>
+                      <a:picLocks noChangeAspect="1" noChangeArrowheads="1"/>
+                    </pic:cNvPicPr>
+                  </pic:nvPicPr>
+                  <pic:blipFill>
+                    <a:blip r:embed="rId7" cstate="print"/>
+                    <a:srcRect/>
+                    <a:stretch>
+                      <a:fillRect/>
+                    </a:stretch>
+                  </pic:blipFill>
+                  <pic:spPr bwMode="auto">
+                    <a:xfrm>
+                      <a:off x="0" y="0"/>
+                      <a:ext cx="3132762" cy="3329751"/>
+                    </a:xfrm>
+                    <a:prstGeom prst="rect">
+                      <a:avLst/>
+                    </a:prstGeom>
+                    <a:noFill/>
+                    <a:ln w="9525">
+                      <a:noFill/>
+                      <a:miter lim="800000"/>
+                      <a:headEnd/>
+                      <a:tailEnd/>
+                    </a:ln>
+                  </pic:spPr>
+                </pic:pic>
+              </a:graphicData>
+            </a:graphic>
+          </wp:inline>
+        </w:drawing>
       </w:r>
     </w:p>
     <w:sectPr>
@@ -1057,6 +1324,36 @@
       <w:szCs w:val="47"/>
     </w:rPr>
   </w:style>
+  <w:style w:type="paragraph" w:styleId="BalloonText">
+    <w:name w:val="Balloon Text"/>
+    <w:basedOn w:val="Normal"/>
+    <w:link w:val="BalloonTextChar"/>
+    <w:uiPriority w:val="99"/>
+    <w:semiHidden/>
+    <w:unhideWhenUsed/>
+    <w:rsid w:val="006C3BA0"/>
+    <w:pPr>
+      <w:spacing w:after="0" w:line="240" w:lineRule="auto"/>
+    </w:pPr>
+    <w:rPr>
+      <w:rFonts w:ascii="Tahoma" w:hAnsi="Tahoma" w:cs="Tahoma"/>
+      <w:sz w:val="16"/>
+      <w:szCs w:val="14"/>
+    </w:rPr>
+  </w:style>
+  <w:style w:type="character" w:customStyle="1" w:styleId="BalloonTextChar">
+    <w:name w:val="Balloon Text Char"/>
+    <w:basedOn w:val="DefaultParagraphFont"/>
+    <w:link w:val="BalloonText"/>
+    <w:uiPriority w:val="99"/>
+    <w:semiHidden/>
+    <w:rsid w:val="006C3BA0"/>
+    <w:rPr>
+      <w:rFonts w:ascii="Tahoma" w:hAnsi="Tahoma" w:cs="Tahoma"/>
+      <w:sz w:val="16"/>
+      <w:szCs w:val="14"/>
+    </w:rPr>
+  </w:style>
 </w:styles>
 </file>
 

</xml_diff>